<commit_message>
Actualizada tabla de tiempos, introducid vuestros tiempos y actualizadla
</commit_message>
<xml_diff>
--- a/Tabla de tiempos DAS.docx
+++ b/Tabla de tiempos DAS.docx
@@ -175,29 +175,38 @@
             <w:pPr>
               <w:jc w:val="center"/>
             </w:pPr>
-          </w:p>
-        </w:tc>
-        <w:tc>
-          <w:tcPr>
-            <w:tcW w:w="1416" w:type="dxa"/>
-          </w:tcPr>
-          <w:p>
-            <w:pPr>
-              <w:jc w:val="center"/>
-            </w:pPr>
-          </w:p>
-        </w:tc>
-        <w:tc>
-          <w:tcPr>
-            <w:tcW w:w="1416" w:type="dxa"/>
-          </w:tcPr>
-          <w:p>
-            <w:pPr>
-              <w:jc w:val="center"/>
-              <w:rPr>
-                <w:lang w:val="en-GB"/>
-              </w:rPr>
-            </w:pPr>
+            <w:r>
+              <w:t>120</w:t>
+            </w:r>
+          </w:p>
+        </w:tc>
+        <w:tc>
+          <w:tcPr>
+            <w:tcW w:w="1416" w:type="dxa"/>
+          </w:tcPr>
+          <w:p>
+            <w:pPr>
+              <w:jc w:val="center"/>
+            </w:pPr>
+          </w:p>
+        </w:tc>
+        <w:tc>
+          <w:tcPr>
+            <w:tcW w:w="1416" w:type="dxa"/>
+          </w:tcPr>
+          <w:p>
+            <w:pPr>
+              <w:jc w:val="center"/>
+              <w:rPr>
+                <w:lang w:val="en-GB"/>
+              </w:rPr>
+            </w:pPr>
+            <w:r>
+              <w:rPr>
+                <w:lang w:val="en-GB"/>
+              </w:rPr>
+              <w:t>15</w:t>
+            </w:r>
           </w:p>
         </w:tc>
         <w:tc>
@@ -246,29 +255,38 @@
             <w:pPr>
               <w:jc w:val="center"/>
             </w:pPr>
-          </w:p>
-        </w:tc>
-        <w:tc>
-          <w:tcPr>
-            <w:tcW w:w="1416" w:type="dxa"/>
-          </w:tcPr>
-          <w:p>
-            <w:pPr>
-              <w:jc w:val="center"/>
-            </w:pPr>
-          </w:p>
-        </w:tc>
-        <w:tc>
-          <w:tcPr>
-            <w:tcW w:w="1416" w:type="dxa"/>
-          </w:tcPr>
-          <w:p>
-            <w:pPr>
-              <w:jc w:val="center"/>
-              <w:rPr>
-                <w:lang w:val="en-GB"/>
-              </w:rPr>
-            </w:pPr>
+            <w:r>
+              <w:t>120</w:t>
+            </w:r>
+          </w:p>
+        </w:tc>
+        <w:tc>
+          <w:tcPr>
+            <w:tcW w:w="1416" w:type="dxa"/>
+          </w:tcPr>
+          <w:p>
+            <w:pPr>
+              <w:jc w:val="center"/>
+            </w:pPr>
+          </w:p>
+        </w:tc>
+        <w:tc>
+          <w:tcPr>
+            <w:tcW w:w="1416" w:type="dxa"/>
+          </w:tcPr>
+          <w:p>
+            <w:pPr>
+              <w:jc w:val="center"/>
+              <w:rPr>
+                <w:lang w:val="en-GB"/>
+              </w:rPr>
+            </w:pPr>
+            <w:r>
+              <w:rPr>
+                <w:lang w:val="en-GB"/>
+              </w:rPr>
+              <w:t>15</w:t>
+            </w:r>
           </w:p>
         </w:tc>
         <w:tc>
@@ -317,29 +335,38 @@
             <w:pPr>
               <w:jc w:val="center"/>
             </w:pPr>
-          </w:p>
-        </w:tc>
-        <w:tc>
-          <w:tcPr>
-            <w:tcW w:w="1416" w:type="dxa"/>
-          </w:tcPr>
-          <w:p>
-            <w:pPr>
-              <w:jc w:val="center"/>
-            </w:pPr>
-          </w:p>
-        </w:tc>
-        <w:tc>
-          <w:tcPr>
-            <w:tcW w:w="1416" w:type="dxa"/>
-          </w:tcPr>
-          <w:p>
-            <w:pPr>
-              <w:jc w:val="center"/>
-              <w:rPr>
-                <w:lang w:val="en-GB"/>
-              </w:rPr>
-            </w:pPr>
+            <w:r>
+              <w:t>150</w:t>
+            </w:r>
+          </w:p>
+        </w:tc>
+        <w:tc>
+          <w:tcPr>
+            <w:tcW w:w="1416" w:type="dxa"/>
+          </w:tcPr>
+          <w:p>
+            <w:pPr>
+              <w:jc w:val="center"/>
+            </w:pPr>
+          </w:p>
+        </w:tc>
+        <w:tc>
+          <w:tcPr>
+            <w:tcW w:w="1416" w:type="dxa"/>
+          </w:tcPr>
+          <w:p>
+            <w:pPr>
+              <w:jc w:val="center"/>
+              <w:rPr>
+                <w:lang w:val="en-GB"/>
+              </w:rPr>
+            </w:pPr>
+            <w:r>
+              <w:rPr>
+                <w:lang w:val="en-GB"/>
+              </w:rPr>
+              <w:t>5</w:t>
+            </w:r>
           </w:p>
         </w:tc>
         <w:tc>
@@ -388,29 +415,40 @@
             <w:pPr>
               <w:jc w:val="center"/>
             </w:pPr>
-          </w:p>
-        </w:tc>
-        <w:tc>
-          <w:tcPr>
-            <w:tcW w:w="1416" w:type="dxa"/>
-          </w:tcPr>
-          <w:p>
-            <w:pPr>
-              <w:jc w:val="center"/>
-            </w:pPr>
-          </w:p>
-        </w:tc>
-        <w:tc>
-          <w:tcPr>
-            <w:tcW w:w="1416" w:type="dxa"/>
-          </w:tcPr>
-          <w:p>
-            <w:pPr>
-              <w:jc w:val="center"/>
-              <w:rPr>
-                <w:lang w:val="en-GB"/>
-              </w:rPr>
-            </w:pPr>
+            <w:r>
+              <w:t>240</w:t>
+            </w:r>
+          </w:p>
+        </w:tc>
+        <w:tc>
+          <w:tcPr>
+            <w:tcW w:w="1416" w:type="dxa"/>
+          </w:tcPr>
+          <w:p>
+            <w:pPr>
+              <w:jc w:val="center"/>
+            </w:pPr>
+          </w:p>
+        </w:tc>
+        <w:tc>
+          <w:tcPr>
+            <w:tcW w:w="1416" w:type="dxa"/>
+          </w:tcPr>
+          <w:p>
+            <w:pPr>
+              <w:jc w:val="center"/>
+              <w:rPr>
+                <w:lang w:val="en-GB"/>
+              </w:rPr>
+            </w:pPr>
+            <w:r>
+              <w:rPr>
+                <w:lang w:val="en-GB"/>
+              </w:rPr>
+              <w:t>10</w:t>
+            </w:r>
+            <w:bookmarkStart w:id="0" w:name="_GoBack"/>
+            <w:bookmarkEnd w:id="0"/>
           </w:p>
         </w:tc>
         <w:tc>
@@ -459,26 +497,32 @@
             <w:pPr>
               <w:jc w:val="center"/>
             </w:pPr>
-          </w:p>
-        </w:tc>
-        <w:tc>
-          <w:tcPr>
-            <w:tcW w:w="1416" w:type="dxa"/>
-          </w:tcPr>
-          <w:p>
-            <w:pPr>
-              <w:jc w:val="center"/>
-            </w:pPr>
-          </w:p>
-        </w:tc>
-        <w:tc>
-          <w:tcPr>
-            <w:tcW w:w="1416" w:type="dxa"/>
-          </w:tcPr>
-          <w:p>
-            <w:pPr>
-              <w:jc w:val="center"/>
-            </w:pPr>
+            <w:r>
+              <w:t>300</w:t>
+            </w:r>
+          </w:p>
+        </w:tc>
+        <w:tc>
+          <w:tcPr>
+            <w:tcW w:w="1416" w:type="dxa"/>
+          </w:tcPr>
+          <w:p>
+            <w:pPr>
+              <w:jc w:val="center"/>
+            </w:pPr>
+          </w:p>
+        </w:tc>
+        <w:tc>
+          <w:tcPr>
+            <w:tcW w:w="1416" w:type="dxa"/>
+          </w:tcPr>
+          <w:p>
+            <w:pPr>
+              <w:jc w:val="center"/>
+            </w:pPr>
+            <w:r>
+              <w:t>30</w:t>
+            </w:r>
           </w:p>
         </w:tc>
         <w:tc>
@@ -499,8 +543,6 @@
           <w:u w:val="single"/>
         </w:rPr>
       </w:pPr>
-      <w:bookmarkStart w:id="0" w:name="_GoBack"/>
-      <w:bookmarkEnd w:id="0"/>
     </w:p>
     <w:sectPr>
       <w:pgSz w:w="11906" w:h="16838"/>
@@ -529,7 +571,7 @@
       </w:pPr>
     </w:pPrDefault>
   </w:docDefaults>
-  <w:latentStyles w:defLockedState="0" w:defUIPriority="99" w:defSemiHidden="0" w:defUnhideWhenUsed="0" w:defQFormat="0" w:count="377">
+  <w:latentStyles w:defLockedState="0" w:defUIPriority="99" w:defSemiHidden="0" w:defUnhideWhenUsed="0" w:defQFormat="0" w:count="376">
     <w:lsdException w:name="Normal" w:uiPriority="0" w:qFormat="1"/>
     <w:lsdException w:name="heading 1" w:uiPriority="9" w:qFormat="1"/>
     <w:lsdException w:name="heading 2" w:semiHidden="1" w:uiPriority="9" w:unhideWhenUsed="1" w:qFormat="1"/>
@@ -906,7 +948,6 @@
     <w:lsdException w:name="Hashtag" w:semiHidden="1" w:unhideWhenUsed="1"/>
     <w:lsdException w:name="Unresolved Mention" w:semiHidden="1" w:unhideWhenUsed="1"/>
     <w:lsdException w:name="Smart Link" w:semiHidden="1" w:unhideWhenUsed="1"/>
-    <w:lsdException w:name="Smart Link Error" w:semiHidden="1" w:unhideWhenUsed="1"/>
   </w:latentStyles>
   <w:style w:type="paragraph" w:default="1" w:styleId="Normal">
     <w:name w:val="Normal"/>

</xml_diff>